<commit_message>
update the links of the release files
</commit_message>
<xml_diff>
--- a/2015-02-23/release notes.docx
+++ b/2015-02-23/release notes.docx
@@ -1,6 +1,6 @@
 
 <file path=word/document.xml><?xml version="1.0" encoding="utf-8"?>
-<w:document xmlns:wpc="http://schemas.microsoft.com/office/word/2010/wordprocessingCanvas" xmlns:mo="http://schemas.microsoft.com/office/mac/office/2008/main" xmlns:mc="http://schemas.openxmlformats.org/markup-compatibility/2006" xmlns:mv="urn:schemas-microsoft-com:mac:vml" xmlns:o="urn:schemas-microsoft-com:office:office" xmlns:r="http://schemas.openxmlformats.org/officeDocument/2006/relationships" xmlns:m="http://schemas.openxmlformats.org/officeDocument/2006/math" xmlns:v="urn:schemas-microsoft-com:vml" xmlns:wp14="http://schemas.microsoft.com/office/word/2010/wordprocessingDrawing" xmlns:wp="http://schemas.openxmlformats.org/drawingml/2006/wordprocessingDrawing" xmlns:w10="urn:schemas-microsoft-com:office:word" xmlns:w="http://schemas.openxmlformats.org/wordprocessingml/2006/main" xmlns:w14="http://schemas.microsoft.com/office/word/2010/wordml" xmlns:wpg="http://schemas.microsoft.com/office/word/2010/wordprocessingGroup" xmlns:wpi="http://schemas.microsoft.com/office/word/2010/wordprocessingInk" xmlns:wne="http://schemas.microsoft.com/office/word/2006/wordml" xmlns:wps="http://schemas.microsoft.com/office/word/2010/wordprocessingShape" mc:Ignorable="w14 wp14">
+<w:document xmlns:wpc="http://schemas.microsoft.com/office/word/2010/wordprocessingCanvas" xmlns:mc="http://schemas.openxmlformats.org/markup-compatibility/2006" xmlns:o="urn:schemas-microsoft-com:office:office" xmlns:r="http://schemas.openxmlformats.org/officeDocument/2006/relationships" xmlns:m="http://schemas.openxmlformats.org/officeDocument/2006/math" xmlns:v="urn:schemas-microsoft-com:vml" xmlns:wp14="http://schemas.microsoft.com/office/word/2010/wordprocessingDrawing" xmlns:wp="http://schemas.openxmlformats.org/drawingml/2006/wordprocessingDrawing" xmlns:w10="urn:schemas-microsoft-com:office:word" xmlns:w="http://schemas.openxmlformats.org/wordprocessingml/2006/main" xmlns:w14="http://schemas.microsoft.com/office/word/2010/wordml" xmlns:wpg="http://schemas.microsoft.com/office/word/2010/wordprocessingGroup" xmlns:wpi="http://schemas.microsoft.com/office/word/2010/wordprocessingInk" xmlns:wne="http://schemas.microsoft.com/office/word/2006/wordml" xmlns:wps="http://schemas.microsoft.com/office/word/2010/wordprocessingShape" mc:Ignorable="w14 wp14">
   <w:body>
     <w:p>
       <w:pPr>
@@ -47,7 +47,7 @@
         <w:t xml:space="preserve"> 2015-02-</w:t>
       </w:r>
       <w:r>
-        <w:t>18</w:t>
+        <w:t>23</w:t>
       </w:r>
     </w:p>
     <w:p>
@@ -252,7 +252,18 @@
         <w:spacing w:after="0" w:line="252" w:lineRule="auto"/>
       </w:pPr>
       <w:r>
-        <w:t xml:space="preserve">    This version in OWL format: http://purl.obolibrary.org/obo/iao/2015-02-18/iao.owl</w:t>
+        <w:t xml:space="preserve">    This version in OWL format: </w:t>
+      </w:r>
+      <w:hyperlink r:id="rId8" w:history="1">
+        <w:r>
+          <w:rPr>
+            <w:rStyle w:val="Hyperlink"/>
+          </w:rPr>
+          <w:t>http://purl.obolibrary.org/obo/iao/2015-02-23/iao.owl</w:t>
+        </w:r>
+      </w:hyperlink>
+      <w:r>
+        <w:t xml:space="preserve"> </w:t>
       </w:r>
     </w:p>
     <w:p>
@@ -263,7 +274,7 @@
       <w:r>
         <w:t xml:space="preserve">The latest released version in OWL format: </w:t>
       </w:r>
-      <w:hyperlink r:id="rId8" w:history="1">
+      <w:hyperlink r:id="rId9" w:history="1">
         <w:r>
           <w:rPr>
             <w:rStyle w:val="Hyperlink"/>
@@ -289,7 +300,7 @@
       <w:r>
         <w:t xml:space="preserve"> Ontobee.org: </w:t>
       </w:r>
-      <w:hyperlink r:id="rId9" w:history="1">
+      <w:hyperlink r:id="rId10" w:history="1">
         <w:r>
           <w:rPr>
             <w:rStyle w:val="Hyperlink"/>
@@ -320,7 +331,18 @@
         <w:spacing w:after="0" w:line="252" w:lineRule="auto"/>
       </w:pPr>
       <w:r>
-        <w:t xml:space="preserve">    This version in OWL format: http://purl.obolibrary.org/obo/iao/2015-02-18/iao.owl</w:t>
+        <w:t xml:space="preserve">    This version in OWL format: </w:t>
+      </w:r>
+      <w:hyperlink r:id="rId11" w:history="1">
+        <w:r>
+          <w:rPr>
+            <w:rStyle w:val="Hyperlink"/>
+          </w:rPr>
+          <w:t>http://purl.obolibrary.org/obo/iao/2015-02-23/iao.owl</w:t>
+        </w:r>
+      </w:hyperlink>
+      <w:r>
+        <w:t xml:space="preserve"> </w:t>
       </w:r>
     </w:p>
     <w:p>
@@ -331,7 +353,7 @@
       <w:r>
         <w:t xml:space="preserve">The latest released version in OWL format: </w:t>
       </w:r>
-      <w:hyperlink r:id="rId10" w:history="1">
+      <w:hyperlink r:id="rId12" w:history="1">
         <w:r>
           <w:rPr>
             <w:rStyle w:val="Hyperlink"/>
@@ -357,36 +379,60 @@
       <w:r>
         <w:t xml:space="preserve">Ontobee.org: </w:t>
       </w:r>
-      <w:hyperlink r:id="rId11" w:history="1">
+      <w:bookmarkStart w:id="0" w:name="_GoBack"/>
+      <w:bookmarkEnd w:id="0"/>
+      <w:r>
+        <w:fldChar w:fldCharType="begin"/>
+      </w:r>
+      <w:r>
+        <w:instrText xml:space="preserve"> HYPERLINK "</w:instrText>
+      </w:r>
+      <w:r>
+        <w:instrText xml:space="preserve"> http://www.ontobee.org/browser/index.php?o=ontology-metadata.owl</w:instrText>
+      </w:r>
+      <w:r>
+        <w:instrText xml:space="preserve">" </w:instrText>
+      </w:r>
+      <w:r>
+        <w:fldChar w:fldCharType="separate"/>
+      </w:r>
+      <w:r>
+        <w:rPr>
+          <w:rStyle w:val="Hyperlink"/>
+        </w:rPr>
+        <w:t xml:space="preserve"> http://www.ontobee.org/browser/index.php?o=ontology-metadata.owl</w:t>
+      </w:r>
+      <w:r>
+        <w:fldChar w:fldCharType="end"/>
+      </w:r>
+      <w:r>
+        <w:t xml:space="preserve"> </w:t>
+      </w:r>
+    </w:p>
+    <w:p>
+      <w:pPr>
+        <w:spacing w:after="0" w:line="252" w:lineRule="auto"/>
+      </w:pPr>
+    </w:p>
+    <w:p>
+      <w:pPr>
+        <w:spacing w:after="0" w:line="252" w:lineRule="auto"/>
+      </w:pPr>
+      <w:r>
+        <w:t xml:space="preserve">This release directory in Subversion: </w:t>
+      </w:r>
+      <w:hyperlink r:id="rId13" w:history="1">
         <w:r>
           <w:rPr>
             <w:rStyle w:val="Hyperlink"/>
           </w:rPr>
-          <w:t>http://purl.obolibrary.org/obo/iao/2015-02-18/ontology-metadata.owl</w:t>
+          <w:t>https://information-artifact-ontology.googlecode.com/svn/releases/2015-02-</w:t>
         </w:r>
-      </w:hyperlink>
-      <w:r>
-        <w:t xml:space="preserve"> </w:t>
-      </w:r>
-    </w:p>
-    <w:p>
-      <w:pPr>
-        <w:spacing w:after="0" w:line="252" w:lineRule="auto"/>
-      </w:pPr>
-    </w:p>
-    <w:p>
-      <w:pPr>
-        <w:spacing w:after="0" w:line="252" w:lineRule="auto"/>
-      </w:pPr>
-      <w:r>
-        <w:t xml:space="preserve">This release directory in Subversion: </w:t>
-      </w:r>
-      <w:hyperlink r:id="rId12" w:history="1">
         <w:r>
           <w:rPr>
             <w:rStyle w:val="Hyperlink"/>
           </w:rPr>
-          <w:t>https://information-artifact-ontology.googlecode.com/svn/releases/2015-02-18</w:t>
+          <w:t>23</w:t>
         </w:r>
       </w:hyperlink>
       <w:r>
@@ -443,7 +489,7 @@
       <w:r>
         <w:t xml:space="preserve"> (</w:t>
       </w:r>
-      <w:hyperlink r:id="rId13" w:history="1">
+      <w:hyperlink r:id="rId14" w:history="1">
         <w:r>
           <w:rPr>
             <w:rStyle w:val="Hyperlink"/>
@@ -454,7 +500,7 @@
       <w:r>
         <w:t>) and RO core (</w:t>
       </w:r>
-      <w:hyperlink r:id="rId14" w:history="1">
+      <w:hyperlink r:id="rId15" w:history="1">
         <w:r>
           <w:rPr>
             <w:rStyle w:val="Hyperlink"/>
@@ -480,7 +526,7 @@
       <w:r>
         <w:t xml:space="preserve">transition process, please see files under directory: </w:t>
       </w:r>
-      <w:hyperlink r:id="rId15" w:history="1">
+      <w:hyperlink r:id="rId16" w:history="1">
         <w:r>
           <w:rPr>
             <w:rStyle w:val="Hyperlink"/>
@@ -522,7 +568,7 @@
       <w:r>
         <w:t xml:space="preserve"> </w:t>
       </w:r>
-      <w:hyperlink r:id="rId16" w:history="1">
+      <w:hyperlink r:id="rId17" w:history="1">
         <w:r>
           <w:rPr>
             <w:rStyle w:val="Hyperlink"/>
@@ -815,8 +861,6 @@
       <w:r>
         <w:t>ogy.org/formats/oboInOwl: DbXref, Definition, Subset, Synonym SynonymType, do not resolve the URI and consequently do not have annotations.</w:t>
       </w:r>
-      <w:bookmarkStart w:id="0" w:name="_GoBack"/>
-      <w:bookmarkEnd w:id="0"/>
     </w:p>
     <w:p>
       <w:pPr>
@@ -862,7 +906,7 @@
       <w:r>
         <w:t xml:space="preserve"> IAO mailing list at </w:t>
       </w:r>
-      <w:hyperlink r:id="rId17" w:anchor="!forum/information-ontology" w:history="1">
+      <w:hyperlink r:id="rId18" w:anchor="!forum/information-ontology" w:history="1">
         <w:r>
           <w:rPr>
             <w:rStyle w:val="Hyperlink"/>
@@ -933,7 +977,7 @@
 </file>
 
 <file path=word/numbering.xml><?xml version="1.0" encoding="utf-8"?>
-<w:numbering xmlns:wpc="http://schemas.microsoft.com/office/word/2010/wordprocessingCanvas" xmlns:mo="http://schemas.microsoft.com/office/mac/office/2008/main" xmlns:mc="http://schemas.openxmlformats.org/markup-compatibility/2006" xmlns:mv="urn:schemas-microsoft-com:mac:vml" xmlns:o="urn:schemas-microsoft-com:office:office" xmlns:r="http://schemas.openxmlformats.org/officeDocument/2006/relationships" xmlns:m="http://schemas.openxmlformats.org/officeDocument/2006/math" xmlns:v="urn:schemas-microsoft-com:vml" xmlns:wp14="http://schemas.microsoft.com/office/word/2010/wordprocessingDrawing" xmlns:wp="http://schemas.openxmlformats.org/drawingml/2006/wordprocessingDrawing" xmlns:w10="urn:schemas-microsoft-com:office:word" xmlns:w="http://schemas.openxmlformats.org/wordprocessingml/2006/main" xmlns:w14="http://schemas.microsoft.com/office/word/2010/wordml" xmlns:wpg="http://schemas.microsoft.com/office/word/2010/wordprocessingGroup" xmlns:wpi="http://schemas.microsoft.com/office/word/2010/wordprocessingInk" xmlns:wne="http://schemas.microsoft.com/office/word/2006/wordml" xmlns:wps="http://schemas.microsoft.com/office/word/2010/wordprocessingShape" mc:Ignorable="w14 wp14">
+<w:numbering xmlns:wpc="http://schemas.microsoft.com/office/word/2010/wordprocessingCanvas" xmlns:mc="http://schemas.openxmlformats.org/markup-compatibility/2006" xmlns:o="urn:schemas-microsoft-com:office:office" xmlns:r="http://schemas.openxmlformats.org/officeDocument/2006/relationships" xmlns:m="http://schemas.openxmlformats.org/officeDocument/2006/math" xmlns:v="urn:schemas-microsoft-com:vml" xmlns:wp14="http://schemas.microsoft.com/office/word/2010/wordprocessingDrawing" xmlns:wp="http://schemas.openxmlformats.org/drawingml/2006/wordprocessingDrawing" xmlns:w10="urn:schemas-microsoft-com:office:word" xmlns:w="http://schemas.openxmlformats.org/wordprocessingml/2006/main" xmlns:w14="http://schemas.microsoft.com/office/word/2010/wordml" xmlns:wpg="http://schemas.microsoft.com/office/word/2010/wordprocessingGroup" xmlns:wpi="http://schemas.microsoft.com/office/word/2010/wordprocessingInk" xmlns:wne="http://schemas.microsoft.com/office/word/2006/wordml" xmlns:wps="http://schemas.microsoft.com/office/word/2010/wordprocessingShape" mc:Ignorable="w14 wp14">
   <w:abstractNum w:abstractNumId="0">
     <w:nsid w:val="1E86269F"/>
     <w:multiLevelType w:val="hybridMultilevel"/>
@@ -1221,7 +1265,7 @@
       </w:pPr>
     </w:pPrDefault>
   </w:docDefaults>
-  <w:latentStyles w:defLockedState="0" w:defUIPriority="99" w:defSemiHidden="1" w:defUnhideWhenUsed="1" w:defQFormat="0" w:count="276">
+  <w:latentStyles w:defLockedState="0" w:defUIPriority="99" w:defSemiHidden="1" w:defUnhideWhenUsed="1" w:defQFormat="0" w:count="267">
     <w:lsdException w:name="Normal" w:semiHidden="0" w:uiPriority="0" w:unhideWhenUsed="0" w:qFormat="1"/>
     <w:lsdException w:name="heading 1" w:semiHidden="0" w:uiPriority="9" w:unhideWhenUsed="0" w:qFormat="1"/>
     <w:lsdException w:name="heading 2" w:uiPriority="9" w:qFormat="1"/>
@@ -1367,7 +1411,6 @@
   <w:style w:type="character" w:default="1" w:styleId="DefaultParagraphFont">
     <w:name w:val="Default Paragraph Font"/>
     <w:uiPriority w:val="1"/>
-    <w:semiHidden/>
     <w:unhideWhenUsed/>
   </w:style>
   <w:style w:type="table" w:default="1" w:styleId="TableNormal">
@@ -1433,7 +1476,7 @@
 </file>
 
 <file path=word/stylesWithEffects.xml><?xml version="1.0" encoding="utf-8"?>
-<w:styles xmlns:wpc="http://schemas.microsoft.com/office/word/2010/wordprocessingCanvas" xmlns:mo="http://schemas.microsoft.com/office/mac/office/2008/main" xmlns:mc="http://schemas.openxmlformats.org/markup-compatibility/2006" xmlns:mv="urn:schemas-microsoft-com:mac:vml" xmlns:o="urn:schemas-microsoft-com:office:office" xmlns:r="http://schemas.openxmlformats.org/officeDocument/2006/relationships" xmlns:m="http://schemas.openxmlformats.org/officeDocument/2006/math" xmlns:v="urn:schemas-microsoft-com:vml" xmlns:wp14="http://schemas.microsoft.com/office/word/2010/wordprocessingDrawing" xmlns:wp="http://schemas.openxmlformats.org/drawingml/2006/wordprocessingDrawing" xmlns:w10="urn:schemas-microsoft-com:office:word" xmlns:w="http://schemas.openxmlformats.org/wordprocessingml/2006/main" xmlns:w14="http://schemas.microsoft.com/office/word/2010/wordml" xmlns:wpg="http://schemas.microsoft.com/office/word/2010/wordprocessingGroup" xmlns:wpi="http://schemas.microsoft.com/office/word/2010/wordprocessingInk" xmlns:wne="http://schemas.microsoft.com/office/word/2006/wordml" xmlns:wps="http://schemas.microsoft.com/office/word/2010/wordprocessingShape" mc:Ignorable="w14 wp14">
+<w:styles xmlns:wpc="http://schemas.microsoft.com/office/word/2010/wordprocessingCanvas" xmlns:mc="http://schemas.openxmlformats.org/markup-compatibility/2006" xmlns:o="urn:schemas-microsoft-com:office:office" xmlns:r="http://schemas.openxmlformats.org/officeDocument/2006/relationships" xmlns:m="http://schemas.openxmlformats.org/officeDocument/2006/math" xmlns:v="urn:schemas-microsoft-com:vml" xmlns:wp14="http://schemas.microsoft.com/office/word/2010/wordprocessingDrawing" xmlns:wp="http://schemas.openxmlformats.org/drawingml/2006/wordprocessingDrawing" xmlns:w10="urn:schemas-microsoft-com:office:word" xmlns:w="http://schemas.openxmlformats.org/wordprocessingml/2006/main" xmlns:w14="http://schemas.microsoft.com/office/word/2010/wordml" xmlns:wpg="http://schemas.microsoft.com/office/word/2010/wordprocessingGroup" xmlns:wpi="http://schemas.microsoft.com/office/word/2010/wordprocessingInk" xmlns:wne="http://schemas.microsoft.com/office/word/2006/wordml" xmlns:wps="http://schemas.microsoft.com/office/word/2010/wordprocessingShape" mc:Ignorable="w14 wp14">
   <w:docDefaults>
     <w:rPrDefault>
       <w:rPr>
@@ -1449,7 +1492,7 @@
       </w:pPr>
     </w:pPrDefault>
   </w:docDefaults>
-  <w:latentStyles w:defLockedState="0" w:defUIPriority="99" w:defSemiHidden="1" w:defUnhideWhenUsed="1" w:defQFormat="0" w:count="276">
+  <w:latentStyles w:defLockedState="0" w:defUIPriority="99" w:defSemiHidden="1" w:defUnhideWhenUsed="1" w:defQFormat="0" w:count="267">
     <w:lsdException w:name="Normal" w:semiHidden="0" w:uiPriority="0" w:unhideWhenUsed="0" w:qFormat="1"/>
     <w:lsdException w:name="heading 1" w:semiHidden="0" w:uiPriority="9" w:unhideWhenUsed="0" w:qFormat="1"/>
     <w:lsdException w:name="heading 2" w:uiPriority="9" w:qFormat="1"/>
@@ -1595,7 +1638,6 @@
   <w:style w:type="character" w:default="1" w:styleId="DefaultParagraphFont">
     <w:name w:val="Default Paragraph Font"/>
     <w:uiPriority w:val="1"/>
-    <w:semiHidden/>
     <w:unhideWhenUsed/>
   </w:style>
   <w:style w:type="table" w:default="1" w:styleId="TableNormal">

</xml_diff>